<commit_message>
Update Q2.1 plot and removed Q2.1 table for now
</commit_message>
<xml_diff>
--- a/Asymptomatic_LSR_Supplement_noPrisma_yesROB_HI.docx
+++ b/Asymptomatic_LSR_Supplement_noPrisma_yesROB_HI.docx
@@ -113,7 +113,7 @@
         <w:pStyle w:val="Date"/>
       </w:pPr>
       <w:r>
-        <w:t xml:space="preserve">25/10/21</w:t>
+        <w:t xml:space="preserve">27/10/21</w:t>
       </w:r>
     </w:p>
     <w:bookmarkStart w:id="21" w:name="prisma-2020-checklist"/>
@@ -1333,7 +1333,7 @@
       <w:r>
         <w:drawing>
           <wp:inline>
-            <wp:extent cx="5334000" cy="8382000"/>
+            <wp:extent cx="5334000" cy="9906000"/>
             <wp:effectExtent b="0" l="0" r="0" t="0"/>
             <wp:docPr descr="ROB Q1_1" title="" id="1" name="Picture"/>
             <a:graphic>
@@ -1354,7 +1354,7 @@
                   <pic:spPr bwMode="auto">
                     <a:xfrm>
                       <a:off x="0" y="0"/>
-                      <a:ext cx="5334000" cy="8382000"/>
+                      <a:ext cx="5334000" cy="9906000"/>
                     </a:xfrm>
                     <a:prstGeom prst="rect">
                       <a:avLst/>
@@ -1378,7 +1378,7 @@
       <w:r>
         <w:drawing>
           <wp:inline>
-            <wp:extent cx="5334000" cy="1600200"/>
+            <wp:extent cx="5334000" cy="1905000"/>
             <wp:effectExtent b="0" l="0" r="0" t="0"/>
             <wp:docPr descr="ROB Q1_1" title="" id="1" name="Picture"/>
             <a:graphic>
@@ -1399,7 +1399,7 @@
                   <pic:spPr bwMode="auto">
                     <a:xfrm>
                       <a:off x="0" y="0"/>
-                      <a:ext cx="5334000" cy="1600200"/>
+                      <a:ext cx="5334000" cy="1905000"/>
                     </a:xfrm>
                     <a:prstGeom prst="rect">
                       <a:avLst/>
@@ -5494,6 +5494,139 @@
         <w:tc>
           <w:tcPr>
             <w:tcBorders>
+              <w:bottom w:val="single" w:sz="4" w:space="0" w:color="666666"/>
+              <w:top w:val="single" w:sz="4" w:space="0" w:color="666666"/>
+            </w:tcBorders>
+            <w:shd w:val="clear" w:color="auto" w:fill="FFFFFF"/>
+            <w:tcMar>
+              <w:top w:w="0" w:type="dxa"/>
+              <w:bottom w:w="0" w:type="dxa"/>
+              <w:left w:w="0" w:type="dxa"/>
+              <w:right w:w="0" w:type="dxa"/>
+            </w:tcMar>
+            <w:vAlign w:val="center"/>
+          </w:tcPr>
+          <w:p>
+            <w:pPr>
+              <w:jc w:val="left"/>
+              <w:spacing w:after="100" w:before="100" w:line="240"/>
+              <w:ind w:firstLine="0" w:left="100" w:right="100"/>
+            </w:pPr>
+            <w:r xmlns:w="http://schemas.openxmlformats.org/wordprocessingml/2006/main" xmlns:wp="http://schemas.openxmlformats.org/drawingml/2006/wordprocessingDrawing" xmlns:r="http://schemas.openxmlformats.org/officeDocument/2006/relationships" xmlns:w14="http://schemas.microsoft.com/office/word/2010/wordml">
+              <w:rPr>
+                <w:rFonts w:ascii="Arial" w:hAnsi="Arial" w:eastAsia="Arial" w:cs="Arial"/>
+                <w:sz w:val="22"/>
+                <w:szCs w:val="22"/>
+                <w:color w:val="000000"/>
+              </w:rPr>
+              <w:t xml:space="preserve">Uganda</w:t>
+            </w:r>
+          </w:p>
+        </w:tc>
+        <w:tc>
+          <w:tcPr>
+            <w:tcBorders>
+              <w:bottom w:val="single" w:sz="4" w:space="0" w:color="666666"/>
+              <w:top w:val="single" w:sz="4" w:space="0" w:color="666666"/>
+            </w:tcBorders>
+            <w:shd w:val="clear" w:color="auto" w:fill="FFFFFF"/>
+            <w:tcMar>
+              <w:top w:w="0" w:type="dxa"/>
+              <w:bottom w:w="0" w:type="dxa"/>
+              <w:left w:w="0" w:type="dxa"/>
+              <w:right w:w="0" w:type="dxa"/>
+            </w:tcMar>
+            <w:vAlign w:val="center"/>
+          </w:tcPr>
+          <w:p>
+            <w:pPr>
+              <w:jc w:val="right"/>
+              <w:spacing w:after="100" w:before="100" w:line="240"/>
+              <w:ind w:firstLine="0" w:left="100" w:right="100"/>
+            </w:pPr>
+            <w:r xmlns:w="http://schemas.openxmlformats.org/wordprocessingml/2006/main" xmlns:wp="http://schemas.openxmlformats.org/drawingml/2006/wordprocessingDrawing" xmlns:r="http://schemas.openxmlformats.org/officeDocument/2006/relationships" xmlns:w14="http://schemas.microsoft.com/office/word/2010/wordml">
+              <w:rPr>
+                <w:rFonts w:ascii="Arial" w:hAnsi="Arial" w:eastAsia="Arial" w:cs="Arial"/>
+                <w:sz w:val="22"/>
+                <w:szCs w:val="22"/>
+                <w:color w:val="000000"/>
+              </w:rPr>
+              <w:t xml:space="preserve">54</w:t>
+            </w:r>
+          </w:p>
+        </w:tc>
+        <w:tc>
+          <w:tcPr>
+            <w:tcBorders>
+              <w:bottom w:val="single" w:sz="4" w:space="0" w:color="666666"/>
+              <w:top w:val="single" w:sz="4" w:space="0" w:color="666666"/>
+            </w:tcBorders>
+            <w:shd w:val="clear" w:color="auto" w:fill="FFFFFF"/>
+            <w:tcMar>
+              <w:top w:w="0" w:type="dxa"/>
+              <w:bottom w:w="0" w:type="dxa"/>
+              <w:left w:w="0" w:type="dxa"/>
+              <w:right w:w="0" w:type="dxa"/>
+            </w:tcMar>
+            <w:vAlign w:val="center"/>
+          </w:tcPr>
+          <w:p>
+            <w:pPr>
+              <w:jc w:val="right"/>
+              <w:spacing w:after="100" w:before="100" w:line="240"/>
+              <w:ind w:firstLine="0" w:left="100" w:right="100"/>
+            </w:pPr>
+            <w:r xmlns:w="http://schemas.openxmlformats.org/wordprocessingml/2006/main" xmlns:wp="http://schemas.openxmlformats.org/drawingml/2006/wordprocessingDrawing" xmlns:r="http://schemas.openxmlformats.org/officeDocument/2006/relationships" xmlns:w14="http://schemas.microsoft.com/office/word/2010/wordml">
+              <w:rPr>
+                <w:rFonts w:ascii="Arial" w:hAnsi="Arial" w:eastAsia="Arial" w:cs="Arial"/>
+                <w:sz w:val="22"/>
+                <w:szCs w:val="22"/>
+                <w:color w:val="000000"/>
+              </w:rPr>
+              <w:t xml:space="preserve">20</w:t>
+            </w:r>
+          </w:p>
+        </w:tc>
+        <w:tc>
+          <w:tcPr>
+            <w:tcBorders>
+              <w:bottom w:val="single" w:sz="4" w:space="0" w:color="666666"/>
+              <w:top w:val="single" w:sz="4" w:space="0" w:color="666666"/>
+            </w:tcBorders>
+            <w:shd w:val="clear" w:color="auto" w:fill="FFFFFF"/>
+            <w:tcMar>
+              <w:top w:w="0" w:type="dxa"/>
+              <w:bottom w:w="0" w:type="dxa"/>
+              <w:left w:w="0" w:type="dxa"/>
+              <w:right w:w="0" w:type="dxa"/>
+            </w:tcMar>
+            <w:vAlign w:val="center"/>
+          </w:tcPr>
+          <w:p>
+            <w:pPr>
+              <w:jc w:val="right"/>
+              <w:spacing w:after="100" w:before="100" w:line="240"/>
+              <w:ind w:firstLine="0" w:left="100" w:right="100"/>
+            </w:pPr>
+            <w:r xmlns:w="http://schemas.openxmlformats.org/wordprocessingml/2006/main" xmlns:wp="http://schemas.openxmlformats.org/drawingml/2006/wordprocessingDrawing" xmlns:r="http://schemas.openxmlformats.org/officeDocument/2006/relationships" xmlns:w14="http://schemas.microsoft.com/office/word/2010/wordml">
+              <w:rPr>
+                <w:rFonts w:ascii="Arial" w:hAnsi="Arial" w:eastAsia="Arial" w:cs="Arial"/>
+                <w:sz w:val="22"/>
+                <w:szCs w:val="22"/>
+                <w:color w:val="000000"/>
+              </w:rPr>
+              <w:t xml:space="preserve">1</w:t>
+            </w:r>
+          </w:p>
+        </w:tc>
+      </w:tr>
+      <w:tr>
+        <w:trPr>
+          <w:trHeight w:val="360" w:hRule="auto"/>
+        </w:trPr>
+        <w:tc>
+          <w:tcPr>
+            <w:tcBorders>
               <w:bottom w:val="single" w:sz="16" w:space="0" w:color="666666"/>
               <w:top w:val="single" w:sz="4" w:space="0" w:color="666666"/>
             </w:tcBorders>
@@ -5519,7 +5652,7 @@
                 <w:szCs w:val="22"/>
                 <w:color w:val="000000"/>
               </w:rPr>
-              <w:t xml:space="preserve">Uganda</w:t>
+              <w:t xml:space="preserve">Vietnam</w:t>
             </w:r>
           </w:p>
         </w:tc>
@@ -5551,7 +5684,7 @@
                 <w:szCs w:val="22"/>
                 <w:color w:val="000000"/>
               </w:rPr>
-              <w:t xml:space="preserve">54</w:t>
+              <w:t xml:space="preserve">208</w:t>
             </w:r>
           </w:p>
         </w:tc>
@@ -5583,7 +5716,7 @@
                 <w:szCs w:val="22"/>
                 <w:color w:val="000000"/>
               </w:rPr>
-              <w:t xml:space="preserve">20</w:t>
+              <w:t xml:space="preserve">89</w:t>
             </w:r>
           </w:p>
         </w:tc>

</xml_diff>